<commit_message>
Se agregan nuevos pasos al documento
</commit_message>
<xml_diff>
--- a/Borrador-Paso a paso.docx
+++ b/Borrador-Paso a paso.docx
@@ -3,6 +3,9 @@
 <w:document xmlns:wpc="http://schemas.microsoft.com/office/word/2010/wordprocessingCanvas" xmlns:cx="http://schemas.microsoft.com/office/drawing/2014/chartex" xmlns:cx1="http://schemas.microsoft.com/office/drawing/2015/9/8/chartex" xmlns:cx2="http://schemas.microsoft.com/office/drawing/2015/10/21/chartex" xmlns:cx3="http://schemas.microsoft.com/office/drawing/2016/5/9/chartex" xmlns:cx4="http://schemas.microsoft.com/office/drawing/2016/5/10/chartex" xmlns:cx5="http://schemas.microsoft.com/office/drawing/2016/5/11/chartex" xmlns:cx6="http://schemas.microsoft.com/office/drawing/2016/5/12/chartex" xmlns:cx7="http://schemas.microsoft.com/office/drawing/2016/5/13/chartex" xmlns:cx8="http://schemas.microsoft.com/office/drawing/2016/5/14/chartex" xmlns:mc="http://schemas.openxmlformats.org/markup-compatibility/2006" xmlns:aink="http://schemas.microsoft.com/office/drawing/2016/ink" xmlns:am3d="http://schemas.microsoft.com/office/drawing/2017/model3d" xmlns:o="urn:schemas-microsoft-com:office:office" xmlns:oel="http://schemas.microsoft.com/office/2019/extlst" xmlns:r="http://schemas.openxmlformats.org/officeDocument/2006/relationships" xmlns:m="http://schemas.openxmlformats.org/officeDocument/2006/math" xmlns:v="urn:schemas-microsoft-com:vml" xmlns:wp14="http://schemas.microsoft.com/office/word/2010/wordprocessingDrawing" xmlns:wp="http://schemas.openxmlformats.org/drawingml/2006/wordprocessingDrawing" xmlns:w10="urn:schemas-microsoft-com:office:word" xmlns:w="http://schemas.openxmlformats.org/wordprocessingml/2006/main" xmlns:w14="http://schemas.microsoft.com/office/word/2010/wordml" xmlns:w15="http://schemas.microsoft.com/office/word/2012/wordml" xmlns:w16cex="http://schemas.microsoft.com/office/word/2018/wordml/cex" xmlns:w16cid="http://schemas.microsoft.com/office/word/2016/wordml/cid" xmlns:w16="http://schemas.microsoft.com/office/word/2018/wordml" xmlns:w16du="http://schemas.microsoft.com/office/word/2023/wordml/word16du" xmlns:w16sdtdh="http://schemas.microsoft.com/office/word/2020/wordml/sdtdatahash" xmlns:w16se="http://schemas.microsoft.com/office/word/2015/wordml/symex" xmlns:wpg="http://schemas.microsoft.com/office/word/2010/wordprocessingGroup" xmlns:wpi="http://schemas.microsoft.com/office/word/2010/wordprocessingInk" xmlns:wne="http://schemas.microsoft.com/office/word/2006/wordml" xmlns:wps="http://schemas.microsoft.com/office/word/2010/wordprocessingShape" mc:Ignorable="w14 w15 w16se w16cid w16 w16cex w16sdtdh w16du wp14">
   <w:body>
     <w:p>
+      <w:pPr>
+        <w:pStyle w:val="Ttulo1"/>
+      </w:pPr>
       <w:r>
         <w:t xml:space="preserve">Crear </w:t>
       </w:r>
@@ -4839,11 +4842,11 @@
         <w:pStyle w:val="Ttulo2"/>
       </w:pPr>
       <w:r>
-        <w:t xml:space="preserve">Hacer el primer </w:t>
-      </w:r>
-      <w:proofErr w:type="spellStart"/>
-      <w:r>
-        <w:t>commit</w:t>
+        <w:t xml:space="preserve">Subir los cambios al </w:t>
+      </w:r>
+      <w:proofErr w:type="spellStart"/>
+      <w:r>
+        <w:t>github</w:t>
       </w:r>
       <w:proofErr w:type="spellEnd"/>
     </w:p>
@@ -4986,6 +4989,9 @@
     </w:p>
     <w:p>
       <w:r>
+        <w:rPr>
+          <w:noProof/>
+        </w:rPr>
         <w:drawing>
           <wp:inline distT="0" distB="0" distL="0" distR="0" wp14:anchorId="5F615500" wp14:editId="7F185DE8">
             <wp:extent cx="5612130" cy="2348230"/>
@@ -5025,6 +5031,9 @@
     </w:p>
     <w:p>
       <w:r>
+        <w:rPr>
+          <w:noProof/>
+        </w:rPr>
         <w:drawing>
           <wp:inline distT="0" distB="0" distL="0" distR="0" wp14:anchorId="590A5AD2" wp14:editId="2B968D72">
             <wp:extent cx="5612130" cy="2348230"/>
@@ -5064,6 +5073,9 @@
     </w:p>
     <w:p>
       <w:r>
+        <w:rPr>
+          <w:noProof/>
+        </w:rPr>
         <w:drawing>
           <wp:inline distT="0" distB="0" distL="0" distR="0" wp14:anchorId="09C3DC58" wp14:editId="5EAE0B1C">
             <wp:extent cx="5612130" cy="2052320"/>
@@ -5184,10 +5196,1554 @@
       <w:pPr>
         <w:pStyle w:val="Prrafodelista"/>
       </w:pPr>
-    </w:p>
-    <w:p>
-      <w:pPr>
-        <w:pStyle w:val="Prrafodelista"/>
+      <w:r>
+        <w:drawing>
+          <wp:inline distT="0" distB="0" distL="0" distR="0" wp14:anchorId="74051D69" wp14:editId="1F38F857">
+            <wp:extent cx="5612130" cy="6398895"/>
+            <wp:effectExtent l="0" t="0" r="7620" b="1905"/>
+            <wp:docPr id="1071951026" name="Imagen 1"/>
+            <wp:cNvGraphicFramePr>
+              <a:graphicFrameLocks xmlns:a="http://schemas.openxmlformats.org/drawingml/2006/main" noChangeAspect="1"/>
+            </wp:cNvGraphicFramePr>
+            <a:graphic xmlns:a="http://schemas.openxmlformats.org/drawingml/2006/main">
+              <a:graphicData uri="http://schemas.openxmlformats.org/drawingml/2006/picture">
+                <pic:pic xmlns:pic="http://schemas.openxmlformats.org/drawingml/2006/picture">
+                  <pic:nvPicPr>
+                    <pic:cNvPr id="1071951026" name=""/>
+                    <pic:cNvPicPr/>
+                  </pic:nvPicPr>
+                  <pic:blipFill>
+                    <a:blip r:embed="rId41"/>
+                    <a:stretch>
+                      <a:fillRect/>
+                    </a:stretch>
+                  </pic:blipFill>
+                  <pic:spPr>
+                    <a:xfrm>
+                      <a:off x="0" y="0"/>
+                      <a:ext cx="5612130" cy="6398895"/>
+                    </a:xfrm>
+                    <a:prstGeom prst="rect">
+                      <a:avLst/>
+                    </a:prstGeom>
+                  </pic:spPr>
+                </pic:pic>
+              </a:graphicData>
+            </a:graphic>
+          </wp:inline>
+        </w:drawing>
+      </w:r>
+    </w:p>
+    <w:p>
+      <w:pPr>
+        <w:pStyle w:val="Prrafodelista"/>
+      </w:pPr>
+    </w:p>
+    <w:p>
+      <w:r>
+        <w:br w:type="page"/>
+      </w:r>
+    </w:p>
+    <w:p>
+      <w:pPr>
+        <w:pStyle w:val="Prrafodelista"/>
+        <w:numPr>
+          <w:ilvl w:val="0"/>
+          <w:numId w:val="3"/>
+        </w:numPr>
+      </w:pPr>
+      <w:r>
+        <w:lastRenderedPageBreak/>
+        <w:t xml:space="preserve">Una vez agregamos todos los archivos al índice, ahora procedemos a crear el </w:t>
+      </w:r>
+      <w:proofErr w:type="spellStart"/>
+      <w:r>
+        <w:t>commit</w:t>
+      </w:r>
+      <w:proofErr w:type="spellEnd"/>
+      <w:r>
+        <w:t xml:space="preserve"> con un mensaje claro que describa la acción que se realizó.</w:t>
+      </w:r>
+    </w:p>
+    <w:p>
+      <w:pPr>
+        <w:pStyle w:val="Prrafodelista"/>
+      </w:pPr>
+      <w:r>
+        <w:drawing>
+          <wp:inline distT="0" distB="0" distL="0" distR="0" wp14:anchorId="28FDA3CF" wp14:editId="6D0F1BC9">
+            <wp:extent cx="5612130" cy="3195320"/>
+            <wp:effectExtent l="0" t="0" r="7620" b="5080"/>
+            <wp:docPr id="1375383571" name="Imagen 1"/>
+            <wp:cNvGraphicFramePr>
+              <a:graphicFrameLocks xmlns:a="http://schemas.openxmlformats.org/drawingml/2006/main" noChangeAspect="1"/>
+            </wp:cNvGraphicFramePr>
+            <a:graphic xmlns:a="http://schemas.openxmlformats.org/drawingml/2006/main">
+              <a:graphicData uri="http://schemas.openxmlformats.org/drawingml/2006/picture">
+                <pic:pic xmlns:pic="http://schemas.openxmlformats.org/drawingml/2006/picture">
+                  <pic:nvPicPr>
+                    <pic:cNvPr id="1375383571" name=""/>
+                    <pic:cNvPicPr/>
+                  </pic:nvPicPr>
+                  <pic:blipFill>
+                    <a:blip r:embed="rId42"/>
+                    <a:stretch>
+                      <a:fillRect/>
+                    </a:stretch>
+                  </pic:blipFill>
+                  <pic:spPr>
+                    <a:xfrm>
+                      <a:off x="0" y="0"/>
+                      <a:ext cx="5612130" cy="3195320"/>
+                    </a:xfrm>
+                    <a:prstGeom prst="rect">
+                      <a:avLst/>
+                    </a:prstGeom>
+                  </pic:spPr>
+                </pic:pic>
+              </a:graphicData>
+            </a:graphic>
+          </wp:inline>
+        </w:drawing>
+      </w:r>
+    </w:p>
+    <w:p>
+      <w:pPr>
+        <w:pStyle w:val="Prrafodelista"/>
+      </w:pPr>
+    </w:p>
+    <w:p>
+      <w:pPr>
+        <w:pStyle w:val="Prrafodelista"/>
+        <w:numPr>
+          <w:ilvl w:val="0"/>
+          <w:numId w:val="3"/>
+        </w:numPr>
+      </w:pPr>
+      <w:r>
+        <w:t>Ahora procedemos a verificar cuales repositorios remotos tenemos configurados en nuestro equipo.</w:t>
+      </w:r>
+    </w:p>
+    <w:p>
+      <w:pPr>
+        <w:pStyle w:val="Prrafodelista"/>
+      </w:pPr>
+      <w:r>
+        <w:drawing>
+          <wp:inline distT="0" distB="0" distL="0" distR="0" wp14:anchorId="1660CB98" wp14:editId="2E8A59B7">
+            <wp:extent cx="5544324" cy="695422"/>
+            <wp:effectExtent l="0" t="0" r="0" b="9525"/>
+            <wp:docPr id="85876038" name="Imagen 1"/>
+            <wp:cNvGraphicFramePr>
+              <a:graphicFrameLocks xmlns:a="http://schemas.openxmlformats.org/drawingml/2006/main" noChangeAspect="1"/>
+            </wp:cNvGraphicFramePr>
+            <a:graphic xmlns:a="http://schemas.openxmlformats.org/drawingml/2006/main">
+              <a:graphicData uri="http://schemas.openxmlformats.org/drawingml/2006/picture">
+                <pic:pic xmlns:pic="http://schemas.openxmlformats.org/drawingml/2006/picture">
+                  <pic:nvPicPr>
+                    <pic:cNvPr id="85876038" name=""/>
+                    <pic:cNvPicPr/>
+                  </pic:nvPicPr>
+                  <pic:blipFill>
+                    <a:blip r:embed="rId43"/>
+                    <a:stretch>
+                      <a:fillRect/>
+                    </a:stretch>
+                  </pic:blipFill>
+                  <pic:spPr>
+                    <a:xfrm>
+                      <a:off x="0" y="0"/>
+                      <a:ext cx="5544324" cy="695422"/>
+                    </a:xfrm>
+                    <a:prstGeom prst="rect">
+                      <a:avLst/>
+                    </a:prstGeom>
+                  </pic:spPr>
+                </pic:pic>
+              </a:graphicData>
+            </a:graphic>
+          </wp:inline>
+        </w:drawing>
+      </w:r>
+    </w:p>
+    <w:p>
+      <w:pPr>
+        <w:pStyle w:val="Prrafodelista"/>
+      </w:pPr>
+      <w:r>
+        <w:t>En este caso muestra que solamente tenemos configurado en nuestro equipo el repositorio llamado “origen”.</w:t>
+      </w:r>
+    </w:p>
+    <w:p>
+      <w:pPr>
+        <w:pStyle w:val="Prrafodelista"/>
+      </w:pPr>
+      <w:r>
+        <w:t xml:space="preserve">En este caso, </w:t>
+      </w:r>
+      <w:proofErr w:type="spellStart"/>
+      <w:r>
+        <w:t>origin</w:t>
+      </w:r>
+      <w:proofErr w:type="spellEnd"/>
+      <w:r>
+        <w:t xml:space="preserve"> es el nombre del repositorio remoto. Es el nombre por defecto que Git asigna al primer repositorio remoto que se añade, aunque puedes tener más remotos con diferentes nombres.</w:t>
+      </w:r>
+    </w:p>
+    <w:p>
+      <w:pPr>
+        <w:pStyle w:val="Prrafodelista"/>
+      </w:pPr>
+      <w:r>
+        <w:rPr>
+          <w:b/>
+          <w:bCs/>
+        </w:rPr>
+        <w:t>URL del Remoto</w:t>
+      </w:r>
+      <w:r>
+        <w:t>: La URL https://github.com/usuario/nombre-repo.git es la dirección del repositorio remoto. Esto puede ser una URL HTTPS o SSH, dependiendo de cómo esté configurado.</w:t>
+      </w:r>
+    </w:p>
+    <w:p>
+      <w:pPr>
+        <w:pStyle w:val="Prrafodelista"/>
+      </w:pPr>
+      <w:proofErr w:type="spellStart"/>
+      <w:r>
+        <w:rPr>
+          <w:b/>
+          <w:bCs/>
+        </w:rPr>
+        <w:t>Fetch</w:t>
+      </w:r>
+      <w:proofErr w:type="spellEnd"/>
+      <w:r>
+        <w:rPr>
+          <w:b/>
+          <w:bCs/>
+        </w:rPr>
+        <w:t xml:space="preserve"> y </w:t>
+      </w:r>
+      <w:proofErr w:type="spellStart"/>
+      <w:r>
+        <w:rPr>
+          <w:b/>
+          <w:bCs/>
+        </w:rPr>
+        <w:t>Push</w:t>
+      </w:r>
+      <w:proofErr w:type="spellEnd"/>
+      <w:r>
+        <w:t>: Git muestra las URL para dos propósitos:</w:t>
+      </w:r>
+    </w:p>
+    <w:p>
+      <w:pPr>
+        <w:pStyle w:val="Prrafodelista"/>
+      </w:pPr>
+      <w:r>
+        <w:rPr>
+          <w:b/>
+          <w:bCs/>
+        </w:rPr>
+        <w:t>(</w:t>
+      </w:r>
+      <w:proofErr w:type="spellStart"/>
+      <w:r>
+        <w:rPr>
+          <w:b/>
+          <w:bCs/>
+        </w:rPr>
+        <w:t>fetch</w:t>
+      </w:r>
+      <w:proofErr w:type="spellEnd"/>
+      <w:r>
+        <w:rPr>
+          <w:b/>
+          <w:bCs/>
+        </w:rPr>
+        <w:t>)</w:t>
+      </w:r>
+      <w:r>
+        <w:t>: La URL utilizada para descargar cambios desde el remoto.</w:t>
+      </w:r>
+    </w:p>
+    <w:p>
+      <w:pPr>
+        <w:pStyle w:val="Prrafodelista"/>
+      </w:pPr>
+      <w:r>
+        <w:rPr>
+          <w:b/>
+          <w:bCs/>
+        </w:rPr>
+        <w:t>(</w:t>
+      </w:r>
+      <w:proofErr w:type="spellStart"/>
+      <w:r>
+        <w:rPr>
+          <w:b/>
+          <w:bCs/>
+        </w:rPr>
+        <w:t>push</w:t>
+      </w:r>
+      <w:proofErr w:type="spellEnd"/>
+      <w:r>
+        <w:rPr>
+          <w:b/>
+          <w:bCs/>
+        </w:rPr>
+        <w:t>)</w:t>
+      </w:r>
+      <w:r>
+        <w:t>: La URL utilizada para enviar cambios al remoto.</w:t>
+      </w:r>
+    </w:p>
+    <w:p/>
+    <w:p>
+      <w:pPr>
+        <w:pStyle w:val="Prrafodelista"/>
+        <w:numPr>
+          <w:ilvl w:val="0"/>
+          <w:numId w:val="3"/>
+        </w:numPr>
+      </w:pPr>
+      <w:r>
+        <w:t>Luego procedemos a verificar la configuración de ramas, con el fin de verificar qué rama local está configurada para rastrear a qué rama remota corresponde.</w:t>
+      </w:r>
+    </w:p>
+    <w:p>
+      <w:pPr>
+        <w:pStyle w:val="Prrafodelista"/>
+      </w:pPr>
+      <w:r>
+        <w:t>Esto muestra la información sobre la rama actual y la rama remota a la que está vinculada. La salida te indicará si la rama local está configurada para rastrear una rama remota y te mostrará el estado de sincronización.</w:t>
+      </w:r>
+    </w:p>
+    <w:p>
+      <w:pPr>
+        <w:pStyle w:val="Prrafodelista"/>
+      </w:pPr>
+    </w:p>
+    <w:p>
+      <w:pPr>
+        <w:pStyle w:val="Prrafodelista"/>
+      </w:pPr>
+      <w:r>
+        <w:drawing>
+          <wp:inline distT="0" distB="0" distL="0" distR="0" wp14:anchorId="10A7D2FE" wp14:editId="34C778B6">
+            <wp:extent cx="13568673" cy="532737"/>
+            <wp:effectExtent l="0" t="0" r="0" b="1270"/>
+            <wp:docPr id="1858437979" name="Imagen 1"/>
+            <wp:cNvGraphicFramePr>
+              <a:graphicFrameLocks xmlns:a="http://schemas.openxmlformats.org/drawingml/2006/main" noChangeAspect="1"/>
+            </wp:cNvGraphicFramePr>
+            <a:graphic xmlns:a="http://schemas.openxmlformats.org/drawingml/2006/main">
+              <a:graphicData uri="http://schemas.openxmlformats.org/drawingml/2006/picture">
+                <pic:pic xmlns:pic="http://schemas.openxmlformats.org/drawingml/2006/picture">
+                  <pic:nvPicPr>
+                    <pic:cNvPr id="1858437979" name=""/>
+                    <pic:cNvPicPr/>
+                  </pic:nvPicPr>
+                  <pic:blipFill>
+                    <a:blip r:embed="rId44"/>
+                    <a:stretch>
+                      <a:fillRect/>
+                    </a:stretch>
+                  </pic:blipFill>
+                  <pic:spPr>
+                    <a:xfrm>
+                      <a:off x="0" y="0"/>
+                      <a:ext cx="13644124" cy="535699"/>
+                    </a:xfrm>
+                    <a:prstGeom prst="rect">
+                      <a:avLst/>
+                    </a:prstGeom>
+                  </pic:spPr>
+                </pic:pic>
+              </a:graphicData>
+            </a:graphic>
+          </wp:inline>
+        </w:drawing>
+      </w:r>
+    </w:p>
+    <w:p>
+      <w:pPr>
+        <w:pStyle w:val="Prrafodelista"/>
+      </w:pPr>
+    </w:p>
+    <w:p>
+      <w:pPr>
+        <w:pStyle w:val="Prrafodelista"/>
+      </w:pPr>
+      <w:r>
+        <w:t xml:space="preserve">Esto significa que por defecto la rama </w:t>
+      </w:r>
+      <w:proofErr w:type="spellStart"/>
+      <w:r>
+        <w:t>main</w:t>
+      </w:r>
+      <w:proofErr w:type="spellEnd"/>
+      <w:r>
+        <w:t xml:space="preserve"> (local) hace referencia a la rama remota (</w:t>
+      </w:r>
+      <w:proofErr w:type="spellStart"/>
+      <w:r>
+        <w:t>origin</w:t>
+      </w:r>
+      <w:proofErr w:type="spellEnd"/>
+      <w:r>
+        <w:t>/</w:t>
+      </w:r>
+      <w:proofErr w:type="spellStart"/>
+      <w:r>
+        <w:t>main</w:t>
+      </w:r>
+      <w:proofErr w:type="spellEnd"/>
+      <w:r>
+        <w:t>).</w:t>
+      </w:r>
+    </w:p>
+    <w:p>
+      <w:pPr>
+        <w:pStyle w:val="Prrafodelista"/>
+      </w:pPr>
+    </w:p>
+    <w:p>
+      <w:pPr>
+        <w:pStyle w:val="Prrafodelista"/>
+        <w:numPr>
+          <w:ilvl w:val="0"/>
+          <w:numId w:val="3"/>
+        </w:numPr>
+      </w:pPr>
+      <w:r>
+        <w:t xml:space="preserve">Ahora procedemos a verificar el estado del </w:t>
+      </w:r>
+      <w:proofErr w:type="spellStart"/>
+      <w:r>
+        <w:t>git</w:t>
+      </w:r>
+      <w:proofErr w:type="spellEnd"/>
+      <w:r>
+        <w:t xml:space="preserve">, con el fin de ver si tenemos archivos por dar </w:t>
+      </w:r>
+      <w:proofErr w:type="spellStart"/>
+      <w:r>
+        <w:t>commit</w:t>
+      </w:r>
+      <w:proofErr w:type="spellEnd"/>
+    </w:p>
+    <w:p>
+      <w:pPr>
+        <w:pStyle w:val="Prrafodelista"/>
+      </w:pPr>
+    </w:p>
+    <w:p>
+      <w:pPr>
+        <w:pStyle w:val="Prrafodelista"/>
+      </w:pPr>
+      <w:r>
+        <w:drawing>
+          <wp:inline distT="0" distB="0" distL="0" distR="0" wp14:anchorId="4D1CB626" wp14:editId="7C469B95">
+            <wp:extent cx="5612130" cy="1077595"/>
+            <wp:effectExtent l="0" t="0" r="7620" b="8255"/>
+            <wp:docPr id="1585094773" name="Imagen 1"/>
+            <wp:cNvGraphicFramePr>
+              <a:graphicFrameLocks xmlns:a="http://schemas.openxmlformats.org/drawingml/2006/main" noChangeAspect="1"/>
+            </wp:cNvGraphicFramePr>
+            <a:graphic xmlns:a="http://schemas.openxmlformats.org/drawingml/2006/main">
+              <a:graphicData uri="http://schemas.openxmlformats.org/drawingml/2006/picture">
+                <pic:pic xmlns:pic="http://schemas.openxmlformats.org/drawingml/2006/picture">
+                  <pic:nvPicPr>
+                    <pic:cNvPr id="1585094773" name=""/>
+                    <pic:cNvPicPr/>
+                  </pic:nvPicPr>
+                  <pic:blipFill>
+                    <a:blip r:embed="rId45"/>
+                    <a:stretch>
+                      <a:fillRect/>
+                    </a:stretch>
+                  </pic:blipFill>
+                  <pic:spPr>
+                    <a:xfrm>
+                      <a:off x="0" y="0"/>
+                      <a:ext cx="5612130" cy="1077595"/>
+                    </a:xfrm>
+                    <a:prstGeom prst="rect">
+                      <a:avLst/>
+                    </a:prstGeom>
+                  </pic:spPr>
+                </pic:pic>
+              </a:graphicData>
+            </a:graphic>
+          </wp:inline>
+        </w:drawing>
+      </w:r>
+    </w:p>
+    <w:p>
+      <w:pPr>
+        <w:pStyle w:val="Prrafodelista"/>
+      </w:pPr>
+      <w:r>
+        <w:t xml:space="preserve">Esto nos informa que tenemos pendiente por subir a la rama remota 1 </w:t>
+      </w:r>
+      <w:proofErr w:type="spellStart"/>
+      <w:r>
+        <w:t>commit</w:t>
+      </w:r>
+      <w:proofErr w:type="spellEnd"/>
+      <w:r>
+        <w:t>.</w:t>
+      </w:r>
+    </w:p>
+    <w:p>
+      <w:pPr>
+        <w:pStyle w:val="Prrafodelista"/>
+      </w:pPr>
+    </w:p>
+    <w:p>
+      <w:pPr>
+        <w:pStyle w:val="Prrafodelista"/>
+        <w:numPr>
+          <w:ilvl w:val="0"/>
+          <w:numId w:val="3"/>
+        </w:numPr>
+      </w:pPr>
+      <w:r>
+        <w:t xml:space="preserve">Hacemos el </w:t>
+      </w:r>
+      <w:proofErr w:type="spellStart"/>
+      <w:r>
+        <w:t>push</w:t>
+      </w:r>
+      <w:proofErr w:type="spellEnd"/>
+      <w:r>
+        <w:t xml:space="preserve"> para subir el </w:t>
+      </w:r>
+      <w:proofErr w:type="spellStart"/>
+      <w:r>
+        <w:t>commit</w:t>
+      </w:r>
+      <w:proofErr w:type="spellEnd"/>
+      <w:r>
+        <w:t>, primero lo realizamos especificando la rama remota</w:t>
+      </w:r>
+    </w:p>
+    <w:p>
+      <w:r>
+        <w:drawing>
+          <wp:inline distT="0" distB="0" distL="0" distR="0" wp14:anchorId="4C904C63" wp14:editId="771DE395">
+            <wp:extent cx="5612130" cy="1060450"/>
+            <wp:effectExtent l="0" t="0" r="7620" b="6350"/>
+            <wp:docPr id="249689791" name="Imagen 1"/>
+            <wp:cNvGraphicFramePr>
+              <a:graphicFrameLocks xmlns:a="http://schemas.openxmlformats.org/drawingml/2006/main" noChangeAspect="1"/>
+            </wp:cNvGraphicFramePr>
+            <a:graphic xmlns:a="http://schemas.openxmlformats.org/drawingml/2006/main">
+              <a:graphicData uri="http://schemas.openxmlformats.org/drawingml/2006/picture">
+                <pic:pic xmlns:pic="http://schemas.openxmlformats.org/drawingml/2006/picture">
+                  <pic:nvPicPr>
+                    <pic:cNvPr id="249689791" name=""/>
+                    <pic:cNvPicPr/>
+                  </pic:nvPicPr>
+                  <pic:blipFill>
+                    <a:blip r:embed="rId46"/>
+                    <a:stretch>
+                      <a:fillRect/>
+                    </a:stretch>
+                  </pic:blipFill>
+                  <pic:spPr>
+                    <a:xfrm>
+                      <a:off x="0" y="0"/>
+                      <a:ext cx="5612130" cy="1060450"/>
+                    </a:xfrm>
+                    <a:prstGeom prst="rect">
+                      <a:avLst/>
+                    </a:prstGeom>
+                  </pic:spPr>
+                </pic:pic>
+              </a:graphicData>
+            </a:graphic>
+          </wp:inline>
+        </w:drawing>
+      </w:r>
+    </w:p>
+    <w:p>
+      <w:r>
+        <w:t>Vemos que no nos deja subir los cambios.</w:t>
+      </w:r>
+    </w:p>
+    <w:p>
+      <w:pPr>
+        <w:pStyle w:val="Prrafodelista"/>
+        <w:numPr>
+          <w:ilvl w:val="0"/>
+          <w:numId w:val="3"/>
+        </w:numPr>
+      </w:pPr>
+      <w:r>
+        <w:t xml:space="preserve">Procedemos a realizar el </w:t>
+      </w:r>
+      <w:proofErr w:type="spellStart"/>
+      <w:r>
+        <w:t>push</w:t>
+      </w:r>
+      <w:proofErr w:type="spellEnd"/>
+      <w:r>
+        <w:t xml:space="preserve"> sin especificar la rama</w:t>
+      </w:r>
+    </w:p>
+    <w:p>
+      <w:r>
+        <w:drawing>
+          <wp:inline distT="0" distB="0" distL="0" distR="0" wp14:anchorId="0CACC1D5" wp14:editId="14B9F126">
+            <wp:extent cx="5612130" cy="566420"/>
+            <wp:effectExtent l="0" t="0" r="7620" b="5080"/>
+            <wp:docPr id="1379296835" name="Imagen 1"/>
+            <wp:cNvGraphicFramePr>
+              <a:graphicFrameLocks xmlns:a="http://schemas.openxmlformats.org/drawingml/2006/main" noChangeAspect="1"/>
+            </wp:cNvGraphicFramePr>
+            <a:graphic xmlns:a="http://schemas.openxmlformats.org/drawingml/2006/main">
+              <a:graphicData uri="http://schemas.openxmlformats.org/drawingml/2006/picture">
+                <pic:pic xmlns:pic="http://schemas.openxmlformats.org/drawingml/2006/picture">
+                  <pic:nvPicPr>
+                    <pic:cNvPr id="1379296835" name=""/>
+                    <pic:cNvPicPr/>
+                  </pic:nvPicPr>
+                  <pic:blipFill>
+                    <a:blip r:embed="rId47"/>
+                    <a:stretch>
+                      <a:fillRect/>
+                    </a:stretch>
+                  </pic:blipFill>
+                  <pic:spPr>
+                    <a:xfrm>
+                      <a:off x="0" y="0"/>
+                      <a:ext cx="5612130" cy="566420"/>
+                    </a:xfrm>
+                    <a:prstGeom prst="rect">
+                      <a:avLst/>
+                    </a:prstGeom>
+                  </pic:spPr>
+                </pic:pic>
+              </a:graphicData>
+            </a:graphic>
+          </wp:inline>
+        </w:drawing>
+      </w:r>
+    </w:p>
+    <w:p>
+      <w:r>
+        <w:t xml:space="preserve">Nos aparece un mensaje informando que nuestro usuario </w:t>
+      </w:r>
+      <w:proofErr w:type="spellStart"/>
+      <w:r>
+        <w:t>jmamian_indra</w:t>
+      </w:r>
+      <w:proofErr w:type="spellEnd"/>
+      <w:r>
+        <w:t xml:space="preserve"> no cuenta con permisos para acceder a nuestro repositorio de </w:t>
+      </w:r>
+      <w:proofErr w:type="spellStart"/>
+      <w:r>
+        <w:t>github</w:t>
+      </w:r>
+      <w:proofErr w:type="spellEnd"/>
+      <w:r>
+        <w:t xml:space="preserve">, esto sucede porque no estamos logados localmente en nuestra máquina al repositorio de </w:t>
+      </w:r>
+      <w:proofErr w:type="spellStart"/>
+      <w:r>
+        <w:t>github</w:t>
+      </w:r>
+      <w:proofErr w:type="spellEnd"/>
+      <w:r>
+        <w:t xml:space="preserve"> de </w:t>
+      </w:r>
+      <w:proofErr w:type="spellStart"/>
+      <w:r>
+        <w:t>jmamian</w:t>
+      </w:r>
+      <w:proofErr w:type="spellEnd"/>
+      <w:r>
+        <w:t>.</w:t>
+      </w:r>
+    </w:p>
+    <w:p>
+      <w:r>
+        <w:t xml:space="preserve">Para podernos </w:t>
+      </w:r>
+      <w:proofErr w:type="spellStart"/>
+      <w:r>
+        <w:t>loguear</w:t>
+      </w:r>
+      <w:proofErr w:type="spellEnd"/>
+      <w:r>
+        <w:t xml:space="preserve"> toca eliminar las credenciales de acceso del </w:t>
+      </w:r>
+      <w:proofErr w:type="spellStart"/>
+      <w:r>
+        <w:t>git</w:t>
+      </w:r>
+      <w:proofErr w:type="spellEnd"/>
+      <w:r>
+        <w:t xml:space="preserve"> que tenemos actualmente en nuestra máquina. Para ello en el “Administrador de Credenciales” buscamos lo relacionado con </w:t>
+      </w:r>
+      <w:proofErr w:type="spellStart"/>
+      <w:r>
+        <w:t>github</w:t>
+      </w:r>
+      <w:proofErr w:type="spellEnd"/>
+      <w:r>
+        <w:t xml:space="preserve"> y lo quitamos.</w:t>
+      </w:r>
+    </w:p>
+    <w:p>
+      <w:r>
+        <w:lastRenderedPageBreak/>
+        <w:drawing>
+          <wp:inline distT="0" distB="0" distL="0" distR="0" wp14:anchorId="7196E74E" wp14:editId="07CF61FE">
+            <wp:extent cx="5612130" cy="3159760"/>
+            <wp:effectExtent l="0" t="0" r="7620" b="2540"/>
+            <wp:docPr id="1320722032" name="Imagen 1"/>
+            <wp:cNvGraphicFramePr>
+              <a:graphicFrameLocks xmlns:a="http://schemas.openxmlformats.org/drawingml/2006/main" noChangeAspect="1"/>
+            </wp:cNvGraphicFramePr>
+            <a:graphic xmlns:a="http://schemas.openxmlformats.org/drawingml/2006/main">
+              <a:graphicData uri="http://schemas.openxmlformats.org/drawingml/2006/picture">
+                <pic:pic xmlns:pic="http://schemas.openxmlformats.org/drawingml/2006/picture">
+                  <pic:nvPicPr>
+                    <pic:cNvPr id="1320722032" name=""/>
+                    <pic:cNvPicPr/>
+                  </pic:nvPicPr>
+                  <pic:blipFill>
+                    <a:blip r:embed="rId48"/>
+                    <a:stretch>
+                      <a:fillRect/>
+                    </a:stretch>
+                  </pic:blipFill>
+                  <pic:spPr>
+                    <a:xfrm>
+                      <a:off x="0" y="0"/>
+                      <a:ext cx="5612130" cy="3159760"/>
+                    </a:xfrm>
+                    <a:prstGeom prst="rect">
+                      <a:avLst/>
+                    </a:prstGeom>
+                  </pic:spPr>
+                </pic:pic>
+              </a:graphicData>
+            </a:graphic>
+          </wp:inline>
+        </w:drawing>
+      </w:r>
+    </w:p>
+    <w:p>
+      <w:pPr>
+        <w:pStyle w:val="Prrafodelista"/>
+        <w:numPr>
+          <w:ilvl w:val="0"/>
+          <w:numId w:val="3"/>
+        </w:numPr>
+      </w:pPr>
+      <w:r>
+        <w:t xml:space="preserve">Una vez hecho lo anterior de nuevo volvemos a realizar el </w:t>
+      </w:r>
+      <w:proofErr w:type="spellStart"/>
+      <w:r>
+        <w:t>push</w:t>
+      </w:r>
+      <w:proofErr w:type="spellEnd"/>
+      <w:r>
+        <w:t xml:space="preserve"> y nos tiene que abrir una ventana de </w:t>
+      </w:r>
+      <w:proofErr w:type="spellStart"/>
+      <w:r>
+        <w:t>git</w:t>
+      </w:r>
+      <w:proofErr w:type="spellEnd"/>
+      <w:r>
+        <w:t xml:space="preserve"> en la cual nos va a solicitar las credenciales.</w:t>
+      </w:r>
+    </w:p>
+    <w:p>
+      <w:pPr>
+        <w:pStyle w:val="Prrafodelista"/>
+      </w:pPr>
+    </w:p>
+    <w:p>
+      <w:pPr>
+        <w:pStyle w:val="Prrafodelista"/>
+      </w:pPr>
+      <w:r>
+        <w:drawing>
+          <wp:inline distT="0" distB="0" distL="0" distR="0" wp14:anchorId="4B37EA4E" wp14:editId="3B248E80">
+            <wp:extent cx="5612130" cy="2353310"/>
+            <wp:effectExtent l="0" t="0" r="7620" b="8890"/>
+            <wp:docPr id="607690542" name="Imagen 1"/>
+            <wp:cNvGraphicFramePr>
+              <a:graphicFrameLocks xmlns:a="http://schemas.openxmlformats.org/drawingml/2006/main" noChangeAspect="1"/>
+            </wp:cNvGraphicFramePr>
+            <a:graphic xmlns:a="http://schemas.openxmlformats.org/drawingml/2006/main">
+              <a:graphicData uri="http://schemas.openxmlformats.org/drawingml/2006/picture">
+                <pic:pic xmlns:pic="http://schemas.openxmlformats.org/drawingml/2006/picture">
+                  <pic:nvPicPr>
+                    <pic:cNvPr id="607690542" name=""/>
+                    <pic:cNvPicPr/>
+                  </pic:nvPicPr>
+                  <pic:blipFill>
+                    <a:blip r:embed="rId49"/>
+                    <a:stretch>
+                      <a:fillRect/>
+                    </a:stretch>
+                  </pic:blipFill>
+                  <pic:spPr>
+                    <a:xfrm>
+                      <a:off x="0" y="0"/>
+                      <a:ext cx="5612130" cy="2353310"/>
+                    </a:xfrm>
+                    <a:prstGeom prst="rect">
+                      <a:avLst/>
+                    </a:prstGeom>
+                  </pic:spPr>
+                </pic:pic>
+              </a:graphicData>
+            </a:graphic>
+          </wp:inline>
+        </w:drawing>
+      </w:r>
+    </w:p>
+    <w:p>
+      <w:pPr>
+        <w:pStyle w:val="Prrafodelista"/>
+      </w:pPr>
+    </w:p>
+    <w:p>
+      <w:pPr>
+        <w:pStyle w:val="Prrafodelista"/>
+        <w:numPr>
+          <w:ilvl w:val="0"/>
+          <w:numId w:val="3"/>
+        </w:numPr>
+      </w:pPr>
+      <w:r>
+        <w:t xml:space="preserve">En este caso nos vamos a </w:t>
+      </w:r>
+      <w:proofErr w:type="spellStart"/>
+      <w:r>
+        <w:t>loguear</w:t>
+      </w:r>
+      <w:proofErr w:type="spellEnd"/>
+      <w:r>
+        <w:t xml:space="preserve"> por “Token”, pero para ello debemos generar directamente desde nuestro </w:t>
+      </w:r>
+      <w:proofErr w:type="spellStart"/>
+      <w:r>
+        <w:t>github</w:t>
+      </w:r>
+      <w:proofErr w:type="spellEnd"/>
+      <w:r>
+        <w:t xml:space="preserve"> el Token de acceso.</w:t>
+      </w:r>
+    </w:p>
+    <w:p>
+      <w:r>
+        <w:lastRenderedPageBreak/>
+        <w:drawing>
+          <wp:inline distT="0" distB="0" distL="0" distR="0" wp14:anchorId="5413D8A3" wp14:editId="186AC101">
+            <wp:extent cx="5612130" cy="2143125"/>
+            <wp:effectExtent l="0" t="0" r="7620" b="9525"/>
+            <wp:docPr id="592822365" name="Imagen 1"/>
+            <wp:cNvGraphicFramePr>
+              <a:graphicFrameLocks xmlns:a="http://schemas.openxmlformats.org/drawingml/2006/main" noChangeAspect="1"/>
+            </wp:cNvGraphicFramePr>
+            <a:graphic xmlns:a="http://schemas.openxmlformats.org/drawingml/2006/main">
+              <a:graphicData uri="http://schemas.openxmlformats.org/drawingml/2006/picture">
+                <pic:pic xmlns:pic="http://schemas.openxmlformats.org/drawingml/2006/picture">
+                  <pic:nvPicPr>
+                    <pic:cNvPr id="592822365" name=""/>
+                    <pic:cNvPicPr/>
+                  </pic:nvPicPr>
+                  <pic:blipFill>
+                    <a:blip r:embed="rId50"/>
+                    <a:stretch>
+                      <a:fillRect/>
+                    </a:stretch>
+                  </pic:blipFill>
+                  <pic:spPr>
+                    <a:xfrm>
+                      <a:off x="0" y="0"/>
+                      <a:ext cx="5612130" cy="2143125"/>
+                    </a:xfrm>
+                    <a:prstGeom prst="rect">
+                      <a:avLst/>
+                    </a:prstGeom>
+                  </pic:spPr>
+                </pic:pic>
+              </a:graphicData>
+            </a:graphic>
+          </wp:inline>
+        </w:drawing>
+      </w:r>
+    </w:p>
+    <w:p>
+      <w:r>
+        <w:drawing>
+          <wp:inline distT="0" distB="0" distL="0" distR="0" wp14:anchorId="65037DCE" wp14:editId="51FE40FF">
+            <wp:extent cx="4363059" cy="3448531"/>
+            <wp:effectExtent l="0" t="0" r="0" b="0"/>
+            <wp:docPr id="1986998440" name="Imagen 1"/>
+            <wp:cNvGraphicFramePr>
+              <a:graphicFrameLocks xmlns:a="http://schemas.openxmlformats.org/drawingml/2006/main" noChangeAspect="1"/>
+            </wp:cNvGraphicFramePr>
+            <a:graphic xmlns:a="http://schemas.openxmlformats.org/drawingml/2006/main">
+              <a:graphicData uri="http://schemas.openxmlformats.org/drawingml/2006/picture">
+                <pic:pic xmlns:pic="http://schemas.openxmlformats.org/drawingml/2006/picture">
+                  <pic:nvPicPr>
+                    <pic:cNvPr id="1986998440" name=""/>
+                    <pic:cNvPicPr/>
+                  </pic:nvPicPr>
+                  <pic:blipFill>
+                    <a:blip r:embed="rId51"/>
+                    <a:stretch>
+                      <a:fillRect/>
+                    </a:stretch>
+                  </pic:blipFill>
+                  <pic:spPr>
+                    <a:xfrm>
+                      <a:off x="0" y="0"/>
+                      <a:ext cx="4363059" cy="3448531"/>
+                    </a:xfrm>
+                    <a:prstGeom prst="rect">
+                      <a:avLst/>
+                    </a:prstGeom>
+                  </pic:spPr>
+                </pic:pic>
+              </a:graphicData>
+            </a:graphic>
+          </wp:inline>
+        </w:drawing>
+      </w:r>
+    </w:p>
+    <w:p>
+      <w:pPr>
+        <w:pStyle w:val="Prrafodelista"/>
+        <w:numPr>
+          <w:ilvl w:val="0"/>
+          <w:numId w:val="3"/>
+        </w:numPr>
+      </w:pPr>
+      <w:r>
+        <w:t xml:space="preserve">Cuando ya nos hemos logueado correctamente, intentamos de nuevo hacer el </w:t>
+      </w:r>
+      <w:proofErr w:type="spellStart"/>
+      <w:r>
+        <w:t>push</w:t>
+      </w:r>
+      <w:proofErr w:type="spellEnd"/>
+      <w:r>
+        <w:t xml:space="preserve"> y observamos que lo hizo correctamente.</w:t>
+      </w:r>
+    </w:p>
+    <w:p>
+      <w:r>
+        <w:drawing>
+          <wp:inline distT="0" distB="0" distL="0" distR="0" wp14:anchorId="20756C7F" wp14:editId="53CFF7E9">
+            <wp:extent cx="5612130" cy="1927225"/>
+            <wp:effectExtent l="0" t="0" r="7620" b="0"/>
+            <wp:docPr id="1071232579" name="Imagen 1"/>
+            <wp:cNvGraphicFramePr>
+              <a:graphicFrameLocks xmlns:a="http://schemas.openxmlformats.org/drawingml/2006/main" noChangeAspect="1"/>
+            </wp:cNvGraphicFramePr>
+            <a:graphic xmlns:a="http://schemas.openxmlformats.org/drawingml/2006/main">
+              <a:graphicData uri="http://schemas.openxmlformats.org/drawingml/2006/picture">
+                <pic:pic xmlns:pic="http://schemas.openxmlformats.org/drawingml/2006/picture">
+                  <pic:nvPicPr>
+                    <pic:cNvPr id="1071232579" name=""/>
+                    <pic:cNvPicPr/>
+                  </pic:nvPicPr>
+                  <pic:blipFill>
+                    <a:blip r:embed="rId52"/>
+                    <a:stretch>
+                      <a:fillRect/>
+                    </a:stretch>
+                  </pic:blipFill>
+                  <pic:spPr>
+                    <a:xfrm>
+                      <a:off x="0" y="0"/>
+                      <a:ext cx="5612130" cy="1927225"/>
+                    </a:xfrm>
+                    <a:prstGeom prst="rect">
+                      <a:avLst/>
+                    </a:prstGeom>
+                  </pic:spPr>
+                </pic:pic>
+              </a:graphicData>
+            </a:graphic>
+          </wp:inline>
+        </w:drawing>
+      </w:r>
+    </w:p>
+    <w:p>
+      <w:pPr>
+        <w:pStyle w:val="Prrafodelista"/>
+        <w:numPr>
+          <w:ilvl w:val="0"/>
+          <w:numId w:val="3"/>
+        </w:numPr>
+      </w:pPr>
+      <w:r>
+        <w:lastRenderedPageBreak/>
+        <w:t>Ahora verificamos los cambios.</w:t>
+      </w:r>
+    </w:p>
+    <w:p>
+      <w:pPr>
+        <w:pStyle w:val="Prrafodelista"/>
+      </w:pPr>
+      <w:r>
+        <w:drawing>
+          <wp:inline distT="0" distB="0" distL="0" distR="0" wp14:anchorId="20E1C99C" wp14:editId="544F12A6">
+            <wp:extent cx="5612130" cy="942975"/>
+            <wp:effectExtent l="0" t="0" r="7620" b="9525"/>
+            <wp:docPr id="88561326" name="Imagen 1"/>
+            <wp:cNvGraphicFramePr>
+              <a:graphicFrameLocks xmlns:a="http://schemas.openxmlformats.org/drawingml/2006/main" noChangeAspect="1"/>
+            </wp:cNvGraphicFramePr>
+            <a:graphic xmlns:a="http://schemas.openxmlformats.org/drawingml/2006/main">
+              <a:graphicData uri="http://schemas.openxmlformats.org/drawingml/2006/picture">
+                <pic:pic xmlns:pic="http://schemas.openxmlformats.org/drawingml/2006/picture">
+                  <pic:nvPicPr>
+                    <pic:cNvPr id="88561326" name=""/>
+                    <pic:cNvPicPr/>
+                  </pic:nvPicPr>
+                  <pic:blipFill>
+                    <a:blip r:embed="rId53"/>
+                    <a:stretch>
+                      <a:fillRect/>
+                    </a:stretch>
+                  </pic:blipFill>
+                  <pic:spPr>
+                    <a:xfrm>
+                      <a:off x="0" y="0"/>
+                      <a:ext cx="5612130" cy="942975"/>
+                    </a:xfrm>
+                    <a:prstGeom prst="rect">
+                      <a:avLst/>
+                    </a:prstGeom>
+                  </pic:spPr>
+                </pic:pic>
+              </a:graphicData>
+            </a:graphic>
+          </wp:inline>
+        </w:drawing>
+      </w:r>
+    </w:p>
+    <w:p>
+      <w:pPr>
+        <w:pStyle w:val="Prrafodelista"/>
+      </w:pPr>
+      <w:r>
+        <w:t>Vemos que no tenemos ningún cambio pendiente.</w:t>
+      </w:r>
+    </w:p>
+    <w:p>
+      <w:pPr>
+        <w:pStyle w:val="Prrafodelista"/>
+      </w:pPr>
+    </w:p>
+    <w:p>
+      <w:pPr>
+        <w:pStyle w:val="Prrafodelista"/>
+        <w:numPr>
+          <w:ilvl w:val="0"/>
+          <w:numId w:val="3"/>
+        </w:numPr>
+      </w:pPr>
+      <w:r>
+        <w:t xml:space="preserve">Por </w:t>
+      </w:r>
+      <w:r>
+        <w:t>último,</w:t>
+      </w:r>
+      <w:r>
+        <w:t xml:space="preserve"> revisamos como quedaron los cambios en el repositorio </w:t>
+      </w:r>
+      <w:proofErr w:type="spellStart"/>
+      <w:r>
+        <w:t>github</w:t>
+      </w:r>
+      <w:proofErr w:type="spellEnd"/>
+      <w:r>
+        <w:t>.</w:t>
+      </w:r>
+    </w:p>
+    <w:p>
+      <w:r>
+        <w:drawing>
+          <wp:inline distT="0" distB="0" distL="0" distR="0" wp14:anchorId="0BE4C158" wp14:editId="2F485451">
+            <wp:extent cx="5612130" cy="2781300"/>
+            <wp:effectExtent l="0" t="0" r="7620" b="0"/>
+            <wp:docPr id="2065276515" name="Imagen 1"/>
+            <wp:cNvGraphicFramePr>
+              <a:graphicFrameLocks xmlns:a="http://schemas.openxmlformats.org/drawingml/2006/main" noChangeAspect="1"/>
+            </wp:cNvGraphicFramePr>
+            <a:graphic xmlns:a="http://schemas.openxmlformats.org/drawingml/2006/main">
+              <a:graphicData uri="http://schemas.openxmlformats.org/drawingml/2006/picture">
+                <pic:pic xmlns:pic="http://schemas.openxmlformats.org/drawingml/2006/picture">
+                  <pic:nvPicPr>
+                    <pic:cNvPr id="2065276515" name=""/>
+                    <pic:cNvPicPr/>
+                  </pic:nvPicPr>
+                  <pic:blipFill>
+                    <a:blip r:embed="rId54"/>
+                    <a:stretch>
+                      <a:fillRect/>
+                    </a:stretch>
+                  </pic:blipFill>
+                  <pic:spPr>
+                    <a:xfrm>
+                      <a:off x="0" y="0"/>
+                      <a:ext cx="5612130" cy="2781300"/>
+                    </a:xfrm>
+                    <a:prstGeom prst="rect">
+                      <a:avLst/>
+                    </a:prstGeom>
+                  </pic:spPr>
+                </pic:pic>
+              </a:graphicData>
+            </a:graphic>
+          </wp:inline>
+        </w:drawing>
+      </w:r>
+    </w:p>
+    <w:p>
+      <w:pPr>
+        <w:pStyle w:val="Ttulo3"/>
+      </w:pPr>
+      <w:r>
+        <w:t>Notas Adicionales</w:t>
+      </w:r>
+      <w:r>
+        <w:t xml:space="preserve"> de </w:t>
+      </w:r>
+      <w:proofErr w:type="spellStart"/>
+      <w:r>
+        <w:t>git</w:t>
+      </w:r>
+      <w:proofErr w:type="spellEnd"/>
+    </w:p>
+    <w:p>
+      <w:pPr>
+        <w:pStyle w:val="Prrafodelista"/>
+        <w:numPr>
+          <w:ilvl w:val="1"/>
+          <w:numId w:val="3"/>
+        </w:numPr>
+      </w:pPr>
+      <w:r>
+        <w:rPr>
+          <w:b/>
+          <w:bCs/>
+        </w:rPr>
+        <w:t>Más de un Remoto</w:t>
+      </w:r>
+      <w:r>
+        <w:t xml:space="preserve">: Si tienes más de un remoto configurado, </w:t>
+      </w:r>
+      <w:proofErr w:type="spellStart"/>
+      <w:r>
+        <w:t>git</w:t>
+      </w:r>
+      <w:proofErr w:type="spellEnd"/>
+      <w:r>
+        <w:t xml:space="preserve"> remote -v listará todos los remotos. Podrías ver algo como:</w:t>
+      </w:r>
+    </w:p>
+    <w:p>
+      <w:pPr>
+        <w:pStyle w:val="Prrafodelista"/>
+      </w:pPr>
+    </w:p>
+    <w:p>
+      <w:pPr>
+        <w:pStyle w:val="Prrafodelista"/>
+      </w:pPr>
+      <w:r>
+        <w:drawing>
+          <wp:inline distT="0" distB="0" distL="0" distR="0" wp14:anchorId="5CD2342F" wp14:editId="2C19E332">
+            <wp:extent cx="5612130" cy="1393190"/>
+            <wp:effectExtent l="0" t="0" r="7620" b="0"/>
+            <wp:docPr id="1470336967" name="Imagen 1"/>
+            <wp:cNvGraphicFramePr>
+              <a:graphicFrameLocks xmlns:a="http://schemas.openxmlformats.org/drawingml/2006/main" noChangeAspect="1"/>
+            </wp:cNvGraphicFramePr>
+            <a:graphic xmlns:a="http://schemas.openxmlformats.org/drawingml/2006/main">
+              <a:graphicData uri="http://schemas.openxmlformats.org/drawingml/2006/picture">
+                <pic:pic xmlns:pic="http://schemas.openxmlformats.org/drawingml/2006/picture">
+                  <pic:nvPicPr>
+                    <pic:cNvPr id="1470336967" name=""/>
+                    <pic:cNvPicPr/>
+                  </pic:nvPicPr>
+                  <pic:blipFill>
+                    <a:blip r:embed="rId55"/>
+                    <a:stretch>
+                      <a:fillRect/>
+                    </a:stretch>
+                  </pic:blipFill>
+                  <pic:spPr>
+                    <a:xfrm>
+                      <a:off x="0" y="0"/>
+                      <a:ext cx="5612130" cy="1393190"/>
+                    </a:xfrm>
+                    <a:prstGeom prst="rect">
+                      <a:avLst/>
+                    </a:prstGeom>
+                  </pic:spPr>
+                </pic:pic>
+              </a:graphicData>
+            </a:graphic>
+          </wp:inline>
+        </w:drawing>
+      </w:r>
+    </w:p>
+    <w:p>
+      <w:pPr>
+        <w:pStyle w:val="Prrafodelista"/>
+      </w:pPr>
+    </w:p>
+    <w:p>
+      <w:pPr>
+        <w:pStyle w:val="Prrafodelista"/>
+      </w:pPr>
+      <w:r>
+        <w:t xml:space="preserve">Aquí, </w:t>
+      </w:r>
+      <w:proofErr w:type="spellStart"/>
+      <w:r>
+        <w:t>origin</w:t>
+      </w:r>
+      <w:proofErr w:type="spellEnd"/>
+      <w:r>
+        <w:t xml:space="preserve"> es el repositorio principal del usuario y </w:t>
+      </w:r>
+      <w:proofErr w:type="spellStart"/>
+      <w:r>
+        <w:t>upstream</w:t>
+      </w:r>
+      <w:proofErr w:type="spellEnd"/>
+      <w:r>
+        <w:t xml:space="preserve"> es un repositorio remoto adicional, a menudo utilizado para colaborar con otros proyectos.</w:t>
+      </w:r>
+    </w:p>
+    <w:p>
+      <w:pPr>
+        <w:pStyle w:val="Prrafodelista"/>
+        <w:numPr>
+          <w:ilvl w:val="1"/>
+          <w:numId w:val="3"/>
+        </w:numPr>
+      </w:pPr>
+      <w:r>
+        <w:rPr>
+          <w:b/>
+          <w:bCs/>
+        </w:rPr>
+        <w:t>Modificar o Agregar Remotos</w:t>
+      </w:r>
+      <w:r>
+        <w:t xml:space="preserve">: Si necesitas cambiar la URL de un remoto o agregar uno nuevo, puedes usar los comandos </w:t>
+      </w:r>
+      <w:proofErr w:type="spellStart"/>
+      <w:r>
+        <w:t>git</w:t>
+      </w:r>
+      <w:proofErr w:type="spellEnd"/>
+      <w:r>
+        <w:t xml:space="preserve"> remote set-</w:t>
+      </w:r>
+      <w:proofErr w:type="spellStart"/>
+      <w:r>
+        <w:t>url</w:t>
+      </w:r>
+      <w:proofErr w:type="spellEnd"/>
+      <w:r>
+        <w:t xml:space="preserve"> y </w:t>
+      </w:r>
+      <w:proofErr w:type="spellStart"/>
+      <w:r>
+        <w:t>git</w:t>
+      </w:r>
+      <w:proofErr w:type="spellEnd"/>
+      <w:r>
+        <w:t xml:space="preserve"> remote </w:t>
+      </w:r>
+      <w:proofErr w:type="spellStart"/>
+      <w:r>
+        <w:t>add</w:t>
+      </w:r>
+      <w:proofErr w:type="spellEnd"/>
+      <w:r>
+        <w:t>, respectivamente.</w:t>
+      </w:r>
+    </w:p>
+    <w:p>
+      <w:pPr>
+        <w:pStyle w:val="Prrafodelista"/>
+        <w:ind w:left="1080"/>
+      </w:pPr>
+    </w:p>
+    <w:p>
+      <w:pPr>
+        <w:pStyle w:val="Prrafodelista"/>
+        <w:rPr>
+          <w:b/>
+          <w:bCs/>
+        </w:rPr>
+      </w:pPr>
+      <w:r>
+        <w:rPr>
+          <w:b/>
+          <w:bCs/>
+        </w:rPr>
+        <w:lastRenderedPageBreak/>
+        <w:t>Comandos Relacionados</w:t>
+      </w:r>
+    </w:p>
+    <w:p>
+      <w:pPr>
+        <w:pStyle w:val="Prrafodelista"/>
+        <w:numPr>
+          <w:ilvl w:val="0"/>
+          <w:numId w:val="6"/>
+        </w:numPr>
+      </w:pPr>
+      <w:r>
+        <w:rPr>
+          <w:b/>
+          <w:bCs/>
+        </w:rPr>
+        <w:t>Agregar un nuevo remoto</w:t>
+      </w:r>
+      <w:r>
+        <w:t>:</w:t>
+      </w:r>
+    </w:p>
+    <w:p>
+      <w:pPr>
+        <w:pStyle w:val="Prrafodelista"/>
+      </w:pPr>
+      <w:r>
+        <w:drawing>
+          <wp:inline distT="0" distB="0" distL="0" distR="0" wp14:anchorId="72C4F3E7" wp14:editId="3A41E8F1">
+            <wp:extent cx="5612130" cy="836295"/>
+            <wp:effectExtent l="0" t="0" r="7620" b="1905"/>
+            <wp:docPr id="1633725015" name="Imagen 1"/>
+            <wp:cNvGraphicFramePr>
+              <a:graphicFrameLocks xmlns:a="http://schemas.openxmlformats.org/drawingml/2006/main" noChangeAspect="1"/>
+            </wp:cNvGraphicFramePr>
+            <a:graphic xmlns:a="http://schemas.openxmlformats.org/drawingml/2006/main">
+              <a:graphicData uri="http://schemas.openxmlformats.org/drawingml/2006/picture">
+                <pic:pic xmlns:pic="http://schemas.openxmlformats.org/drawingml/2006/picture">
+                  <pic:nvPicPr>
+                    <pic:cNvPr id="1633725015" name=""/>
+                    <pic:cNvPicPr/>
+                  </pic:nvPicPr>
+                  <pic:blipFill>
+                    <a:blip r:embed="rId56"/>
+                    <a:stretch>
+                      <a:fillRect/>
+                    </a:stretch>
+                  </pic:blipFill>
+                  <pic:spPr>
+                    <a:xfrm>
+                      <a:off x="0" y="0"/>
+                      <a:ext cx="5612130" cy="836295"/>
+                    </a:xfrm>
+                    <a:prstGeom prst="rect">
+                      <a:avLst/>
+                    </a:prstGeom>
+                  </pic:spPr>
+                </pic:pic>
+              </a:graphicData>
+            </a:graphic>
+          </wp:inline>
+        </w:drawing>
+      </w:r>
+    </w:p>
+    <w:p>
+      <w:pPr>
+        <w:pStyle w:val="Prrafodelista"/>
+        <w:numPr>
+          <w:ilvl w:val="0"/>
+          <w:numId w:val="6"/>
+        </w:numPr>
+      </w:pPr>
+      <w:r>
+        <w:rPr>
+          <w:b/>
+          <w:bCs/>
+        </w:rPr>
+        <w:t>Cambiar la URL de un remoto existente</w:t>
+      </w:r>
+      <w:r>
+        <w:t>:</w:t>
+      </w:r>
+    </w:p>
+    <w:p>
+      <w:pPr>
+        <w:pStyle w:val="Prrafodelista"/>
+      </w:pPr>
+      <w:r>
+        <w:drawing>
+          <wp:inline distT="0" distB="0" distL="0" distR="0" wp14:anchorId="6B80BB56" wp14:editId="6BD79AC1">
+            <wp:extent cx="5612130" cy="860425"/>
+            <wp:effectExtent l="0" t="0" r="7620" b="0"/>
+            <wp:docPr id="275432850" name="Imagen 1"/>
+            <wp:cNvGraphicFramePr>
+              <a:graphicFrameLocks xmlns:a="http://schemas.openxmlformats.org/drawingml/2006/main" noChangeAspect="1"/>
+            </wp:cNvGraphicFramePr>
+            <a:graphic xmlns:a="http://schemas.openxmlformats.org/drawingml/2006/main">
+              <a:graphicData uri="http://schemas.openxmlformats.org/drawingml/2006/picture">
+                <pic:pic xmlns:pic="http://schemas.openxmlformats.org/drawingml/2006/picture">
+                  <pic:nvPicPr>
+                    <pic:cNvPr id="275432850" name=""/>
+                    <pic:cNvPicPr/>
+                  </pic:nvPicPr>
+                  <pic:blipFill>
+                    <a:blip r:embed="rId57"/>
+                    <a:stretch>
+                      <a:fillRect/>
+                    </a:stretch>
+                  </pic:blipFill>
+                  <pic:spPr>
+                    <a:xfrm>
+                      <a:off x="0" y="0"/>
+                      <a:ext cx="5612130" cy="860425"/>
+                    </a:xfrm>
+                    <a:prstGeom prst="rect">
+                      <a:avLst/>
+                    </a:prstGeom>
+                  </pic:spPr>
+                </pic:pic>
+              </a:graphicData>
+            </a:graphic>
+          </wp:inline>
+        </w:drawing>
+      </w:r>
+    </w:p>
+    <w:p>
+      <w:pPr>
+        <w:pStyle w:val="Prrafodelista"/>
+        <w:numPr>
+          <w:ilvl w:val="0"/>
+          <w:numId w:val="6"/>
+        </w:numPr>
+      </w:pPr>
+      <w:r>
+        <w:rPr>
+          <w:b/>
+          <w:bCs/>
+        </w:rPr>
+        <w:t>Eliminar un remoto</w:t>
+      </w:r>
+      <w:r>
+        <w:t>:</w:t>
+      </w:r>
+    </w:p>
+    <w:p>
+      <w:pPr>
+        <w:pStyle w:val="Prrafodelista"/>
+      </w:pPr>
+      <w:r>
+        <w:drawing>
+          <wp:inline distT="0" distB="0" distL="0" distR="0" wp14:anchorId="2799CE79" wp14:editId="5043176C">
+            <wp:extent cx="5612130" cy="780415"/>
+            <wp:effectExtent l="0" t="0" r="7620" b="635"/>
+            <wp:docPr id="952202142" name="Imagen 1"/>
+            <wp:cNvGraphicFramePr>
+              <a:graphicFrameLocks xmlns:a="http://schemas.openxmlformats.org/drawingml/2006/main" noChangeAspect="1"/>
+            </wp:cNvGraphicFramePr>
+            <a:graphic xmlns:a="http://schemas.openxmlformats.org/drawingml/2006/main">
+              <a:graphicData uri="http://schemas.openxmlformats.org/drawingml/2006/picture">
+                <pic:pic xmlns:pic="http://schemas.openxmlformats.org/drawingml/2006/picture">
+                  <pic:nvPicPr>
+                    <pic:cNvPr id="952202142" name=""/>
+                    <pic:cNvPicPr/>
+                  </pic:nvPicPr>
+                  <pic:blipFill>
+                    <a:blip r:embed="rId58"/>
+                    <a:stretch>
+                      <a:fillRect/>
+                    </a:stretch>
+                  </pic:blipFill>
+                  <pic:spPr>
+                    <a:xfrm>
+                      <a:off x="0" y="0"/>
+                      <a:ext cx="5612130" cy="780415"/>
+                    </a:xfrm>
+                    <a:prstGeom prst="rect">
+                      <a:avLst/>
+                    </a:prstGeom>
+                  </pic:spPr>
+                </pic:pic>
+              </a:graphicData>
+            </a:graphic>
+          </wp:inline>
+        </w:drawing>
+      </w:r>
+    </w:p>
+    <w:p>
+      <w:pPr>
+        <w:pStyle w:val="Prrafodelista"/>
+      </w:pPr>
+    </w:p>
+    <w:p>
+      <w:pPr>
+        <w:pStyle w:val="Prrafodelista"/>
+      </w:pPr>
+      <w:r>
+        <w:t xml:space="preserve">Utilizando </w:t>
+      </w:r>
+      <w:proofErr w:type="spellStart"/>
+      <w:r>
+        <w:t>git</w:t>
+      </w:r>
+      <w:proofErr w:type="spellEnd"/>
+      <w:r>
+        <w:t xml:space="preserve"> remote -v, puedes gestionar fácilmente los repositorios remotos de tu proyecto y verificar hacia dónde estás empujando o desde dónde estás recuperando el código.</w:t>
+      </w:r>
+    </w:p>
+    <w:p>
+      <w:pPr>
+        <w:pStyle w:val="Prrafodelista"/>
+      </w:pPr>
+    </w:p>
+    <w:p>
+      <w:pPr>
+        <w:pStyle w:val="Prrafodelista"/>
+      </w:pPr>
+    </w:p>
+    <w:p>
+      <w:pPr>
+        <w:pStyle w:val="Prrafodelista"/>
+      </w:pPr>
+    </w:p>
+    <w:p>
+      <w:pPr>
+        <w:pStyle w:val="Prrafodelista"/>
+      </w:pPr>
+    </w:p>
+    <w:p>
+      <w:pPr>
+        <w:pStyle w:val="Prrafodelista"/>
+      </w:pPr>
+    </w:p>
+    <w:p>
+      <w:pPr>
+        <w:pStyle w:val="Ttulo2"/>
       </w:pPr>
     </w:p>
     <w:sectPr>
@@ -5352,6 +6908,155 @@
     </w:lvl>
   </w:abstractNum>
   <w:abstractNum w:abstractNumId="1" w15:restartNumberingAfterBreak="0">
+    <w:nsid w:val="0B5C67CF"/>
+    <w:multiLevelType w:val="multilevel"/>
+    <w:tmpl w:val="82162C50"/>
+    <w:lvl w:ilvl="0">
+      <w:start w:val="1"/>
+      <w:numFmt w:val="bullet"/>
+      <w:lvlText w:val=""/>
+      <w:lvlJc w:val="left"/>
+      <w:pPr>
+        <w:tabs>
+          <w:tab w:val="num" w:pos="1080"/>
+        </w:tabs>
+        <w:ind w:left="1080" w:hanging="360"/>
+      </w:pPr>
+      <w:rPr>
+        <w:rFonts w:ascii="Symbol" w:hAnsi="Symbol" w:hint="default"/>
+        <w:sz w:val="20"/>
+      </w:rPr>
+    </w:lvl>
+    <w:lvl w:ilvl="1" w:tentative="1">
+      <w:start w:val="1"/>
+      <w:numFmt w:val="bullet"/>
+      <w:lvlText w:val="o"/>
+      <w:lvlJc w:val="left"/>
+      <w:pPr>
+        <w:tabs>
+          <w:tab w:val="num" w:pos="1800"/>
+        </w:tabs>
+        <w:ind w:left="1800" w:hanging="360"/>
+      </w:pPr>
+      <w:rPr>
+        <w:rFonts w:ascii="Courier New" w:hAnsi="Courier New" w:hint="default"/>
+        <w:sz w:val="20"/>
+      </w:rPr>
+    </w:lvl>
+    <w:lvl w:ilvl="2" w:tentative="1">
+      <w:start w:val="1"/>
+      <w:numFmt w:val="bullet"/>
+      <w:lvlText w:val=""/>
+      <w:lvlJc w:val="left"/>
+      <w:pPr>
+        <w:tabs>
+          <w:tab w:val="num" w:pos="2520"/>
+        </w:tabs>
+        <w:ind w:left="2520" w:hanging="360"/>
+      </w:pPr>
+      <w:rPr>
+        <w:rFonts w:ascii="Wingdings" w:hAnsi="Wingdings" w:hint="default"/>
+        <w:sz w:val="20"/>
+      </w:rPr>
+    </w:lvl>
+    <w:lvl w:ilvl="3" w:tentative="1">
+      <w:start w:val="1"/>
+      <w:numFmt w:val="bullet"/>
+      <w:lvlText w:val=""/>
+      <w:lvlJc w:val="left"/>
+      <w:pPr>
+        <w:tabs>
+          <w:tab w:val="num" w:pos="3240"/>
+        </w:tabs>
+        <w:ind w:left="3240" w:hanging="360"/>
+      </w:pPr>
+      <w:rPr>
+        <w:rFonts w:ascii="Wingdings" w:hAnsi="Wingdings" w:hint="default"/>
+        <w:sz w:val="20"/>
+      </w:rPr>
+    </w:lvl>
+    <w:lvl w:ilvl="4" w:tentative="1">
+      <w:start w:val="1"/>
+      <w:numFmt w:val="bullet"/>
+      <w:lvlText w:val=""/>
+      <w:lvlJc w:val="left"/>
+      <w:pPr>
+        <w:tabs>
+          <w:tab w:val="num" w:pos="3960"/>
+        </w:tabs>
+        <w:ind w:left="3960" w:hanging="360"/>
+      </w:pPr>
+      <w:rPr>
+        <w:rFonts w:ascii="Wingdings" w:hAnsi="Wingdings" w:hint="default"/>
+        <w:sz w:val="20"/>
+      </w:rPr>
+    </w:lvl>
+    <w:lvl w:ilvl="5" w:tentative="1">
+      <w:start w:val="1"/>
+      <w:numFmt w:val="bullet"/>
+      <w:lvlText w:val=""/>
+      <w:lvlJc w:val="left"/>
+      <w:pPr>
+        <w:tabs>
+          <w:tab w:val="num" w:pos="4680"/>
+        </w:tabs>
+        <w:ind w:left="4680" w:hanging="360"/>
+      </w:pPr>
+      <w:rPr>
+        <w:rFonts w:ascii="Wingdings" w:hAnsi="Wingdings" w:hint="default"/>
+        <w:sz w:val="20"/>
+      </w:rPr>
+    </w:lvl>
+    <w:lvl w:ilvl="6" w:tentative="1">
+      <w:start w:val="1"/>
+      <w:numFmt w:val="bullet"/>
+      <w:lvlText w:val=""/>
+      <w:lvlJc w:val="left"/>
+      <w:pPr>
+        <w:tabs>
+          <w:tab w:val="num" w:pos="5400"/>
+        </w:tabs>
+        <w:ind w:left="5400" w:hanging="360"/>
+      </w:pPr>
+      <w:rPr>
+        <w:rFonts w:ascii="Wingdings" w:hAnsi="Wingdings" w:hint="default"/>
+        <w:sz w:val="20"/>
+      </w:rPr>
+    </w:lvl>
+    <w:lvl w:ilvl="7" w:tentative="1">
+      <w:start w:val="1"/>
+      <w:numFmt w:val="bullet"/>
+      <w:lvlText w:val=""/>
+      <w:lvlJc w:val="left"/>
+      <w:pPr>
+        <w:tabs>
+          <w:tab w:val="num" w:pos="6120"/>
+        </w:tabs>
+        <w:ind w:left="6120" w:hanging="360"/>
+      </w:pPr>
+      <w:rPr>
+        <w:rFonts w:ascii="Wingdings" w:hAnsi="Wingdings" w:hint="default"/>
+        <w:sz w:val="20"/>
+      </w:rPr>
+    </w:lvl>
+    <w:lvl w:ilvl="8" w:tentative="1">
+      <w:start w:val="1"/>
+      <w:numFmt w:val="bullet"/>
+      <w:lvlText w:val=""/>
+      <w:lvlJc w:val="left"/>
+      <w:pPr>
+        <w:tabs>
+          <w:tab w:val="num" w:pos="6840"/>
+        </w:tabs>
+        <w:ind w:left="6840" w:hanging="360"/>
+      </w:pPr>
+      <w:rPr>
+        <w:rFonts w:ascii="Wingdings" w:hAnsi="Wingdings" w:hint="default"/>
+        <w:sz w:val="20"/>
+      </w:rPr>
+    </w:lvl>
+  </w:abstractNum>
+  <w:abstractNum w:abstractNumId="2" w15:restartNumberingAfterBreak="0">
     <w:nsid w:val="0E544F3F"/>
     <w:multiLevelType w:val="hybridMultilevel"/>
     <w:tmpl w:val="C3701B40"/>
@@ -5464,7 +7169,156 @@
       </w:rPr>
     </w:lvl>
   </w:abstractNum>
-  <w:abstractNum w:abstractNumId="2" w15:restartNumberingAfterBreak="0">
+  <w:abstractNum w:abstractNumId="3" w15:restartNumberingAfterBreak="0">
+    <w:nsid w:val="27885217"/>
+    <w:multiLevelType w:val="multilevel"/>
+    <w:tmpl w:val="2C9487D0"/>
+    <w:lvl w:ilvl="0">
+      <w:start w:val="1"/>
+      <w:numFmt w:val="bullet"/>
+      <w:lvlText w:val=""/>
+      <w:lvlJc w:val="left"/>
+      <w:pPr>
+        <w:tabs>
+          <w:tab w:val="num" w:pos="720"/>
+        </w:tabs>
+        <w:ind w:left="720" w:hanging="360"/>
+      </w:pPr>
+      <w:rPr>
+        <w:rFonts w:ascii="Symbol" w:hAnsi="Symbol" w:hint="default"/>
+        <w:sz w:val="20"/>
+      </w:rPr>
+    </w:lvl>
+    <w:lvl w:ilvl="1" w:tentative="1">
+      <w:start w:val="1"/>
+      <w:numFmt w:val="bullet"/>
+      <w:lvlText w:val="o"/>
+      <w:lvlJc w:val="left"/>
+      <w:pPr>
+        <w:tabs>
+          <w:tab w:val="num" w:pos="1440"/>
+        </w:tabs>
+        <w:ind w:left="1440" w:hanging="360"/>
+      </w:pPr>
+      <w:rPr>
+        <w:rFonts w:ascii="Courier New" w:hAnsi="Courier New" w:hint="default"/>
+        <w:sz w:val="20"/>
+      </w:rPr>
+    </w:lvl>
+    <w:lvl w:ilvl="2" w:tentative="1">
+      <w:start w:val="1"/>
+      <w:numFmt w:val="bullet"/>
+      <w:lvlText w:val=""/>
+      <w:lvlJc w:val="left"/>
+      <w:pPr>
+        <w:tabs>
+          <w:tab w:val="num" w:pos="2160"/>
+        </w:tabs>
+        <w:ind w:left="2160" w:hanging="360"/>
+      </w:pPr>
+      <w:rPr>
+        <w:rFonts w:ascii="Wingdings" w:hAnsi="Wingdings" w:hint="default"/>
+        <w:sz w:val="20"/>
+      </w:rPr>
+    </w:lvl>
+    <w:lvl w:ilvl="3" w:tentative="1">
+      <w:start w:val="1"/>
+      <w:numFmt w:val="bullet"/>
+      <w:lvlText w:val=""/>
+      <w:lvlJc w:val="left"/>
+      <w:pPr>
+        <w:tabs>
+          <w:tab w:val="num" w:pos="2880"/>
+        </w:tabs>
+        <w:ind w:left="2880" w:hanging="360"/>
+      </w:pPr>
+      <w:rPr>
+        <w:rFonts w:ascii="Wingdings" w:hAnsi="Wingdings" w:hint="default"/>
+        <w:sz w:val="20"/>
+      </w:rPr>
+    </w:lvl>
+    <w:lvl w:ilvl="4" w:tentative="1">
+      <w:start w:val="1"/>
+      <w:numFmt w:val="bullet"/>
+      <w:lvlText w:val=""/>
+      <w:lvlJc w:val="left"/>
+      <w:pPr>
+        <w:tabs>
+          <w:tab w:val="num" w:pos="3600"/>
+        </w:tabs>
+        <w:ind w:left="3600" w:hanging="360"/>
+      </w:pPr>
+      <w:rPr>
+        <w:rFonts w:ascii="Wingdings" w:hAnsi="Wingdings" w:hint="default"/>
+        <w:sz w:val="20"/>
+      </w:rPr>
+    </w:lvl>
+    <w:lvl w:ilvl="5" w:tentative="1">
+      <w:start w:val="1"/>
+      <w:numFmt w:val="bullet"/>
+      <w:lvlText w:val=""/>
+      <w:lvlJc w:val="left"/>
+      <w:pPr>
+        <w:tabs>
+          <w:tab w:val="num" w:pos="4320"/>
+        </w:tabs>
+        <w:ind w:left="4320" w:hanging="360"/>
+      </w:pPr>
+      <w:rPr>
+        <w:rFonts w:ascii="Wingdings" w:hAnsi="Wingdings" w:hint="default"/>
+        <w:sz w:val="20"/>
+      </w:rPr>
+    </w:lvl>
+    <w:lvl w:ilvl="6" w:tentative="1">
+      <w:start w:val="1"/>
+      <w:numFmt w:val="bullet"/>
+      <w:lvlText w:val=""/>
+      <w:lvlJc w:val="left"/>
+      <w:pPr>
+        <w:tabs>
+          <w:tab w:val="num" w:pos="5040"/>
+        </w:tabs>
+        <w:ind w:left="5040" w:hanging="360"/>
+      </w:pPr>
+      <w:rPr>
+        <w:rFonts w:ascii="Wingdings" w:hAnsi="Wingdings" w:hint="default"/>
+        <w:sz w:val="20"/>
+      </w:rPr>
+    </w:lvl>
+    <w:lvl w:ilvl="7" w:tentative="1">
+      <w:start w:val="1"/>
+      <w:numFmt w:val="bullet"/>
+      <w:lvlText w:val=""/>
+      <w:lvlJc w:val="left"/>
+      <w:pPr>
+        <w:tabs>
+          <w:tab w:val="num" w:pos="5760"/>
+        </w:tabs>
+        <w:ind w:left="5760" w:hanging="360"/>
+      </w:pPr>
+      <w:rPr>
+        <w:rFonts w:ascii="Wingdings" w:hAnsi="Wingdings" w:hint="default"/>
+        <w:sz w:val="20"/>
+      </w:rPr>
+    </w:lvl>
+    <w:lvl w:ilvl="8" w:tentative="1">
+      <w:start w:val="1"/>
+      <w:numFmt w:val="bullet"/>
+      <w:lvlText w:val=""/>
+      <w:lvlJc w:val="left"/>
+      <w:pPr>
+        <w:tabs>
+          <w:tab w:val="num" w:pos="6480"/>
+        </w:tabs>
+        <w:ind w:left="6480" w:hanging="360"/>
+      </w:pPr>
+      <w:rPr>
+        <w:rFonts w:ascii="Wingdings" w:hAnsi="Wingdings" w:hint="default"/>
+        <w:sz w:val="20"/>
+      </w:rPr>
+    </w:lvl>
+  </w:abstractNum>
+  <w:abstractNum w:abstractNumId="4" w15:restartNumberingAfterBreak="0">
     <w:nsid w:val="2C4A5549"/>
     <w:multiLevelType w:val="hybridMultilevel"/>
     <w:tmpl w:val="CD8C2D94"/>
@@ -5553,14 +7407,172 @@
       </w:pPr>
     </w:lvl>
   </w:abstractNum>
+  <w:abstractNum w:abstractNumId="5" w15:restartNumberingAfterBreak="0">
+    <w:nsid w:val="3DDA058F"/>
+    <w:multiLevelType w:val="multilevel"/>
+    <w:tmpl w:val="BF62CCC2"/>
+    <w:lvl w:ilvl="0">
+      <w:start w:val="1"/>
+      <w:numFmt w:val="bullet"/>
+      <w:lvlText w:val=""/>
+      <w:lvlJc w:val="left"/>
+      <w:pPr>
+        <w:tabs>
+          <w:tab w:val="num" w:pos="720"/>
+        </w:tabs>
+        <w:ind w:left="720" w:hanging="360"/>
+      </w:pPr>
+      <w:rPr>
+        <w:rFonts w:ascii="Symbol" w:hAnsi="Symbol" w:hint="default"/>
+        <w:sz w:val="20"/>
+      </w:rPr>
+    </w:lvl>
+    <w:lvl w:ilvl="1" w:tentative="1">
+      <w:start w:val="1"/>
+      <w:numFmt w:val="bullet"/>
+      <w:lvlText w:val="o"/>
+      <w:lvlJc w:val="left"/>
+      <w:pPr>
+        <w:tabs>
+          <w:tab w:val="num" w:pos="1440"/>
+        </w:tabs>
+        <w:ind w:left="1440" w:hanging="360"/>
+      </w:pPr>
+      <w:rPr>
+        <w:rFonts w:ascii="Courier New" w:hAnsi="Courier New" w:hint="default"/>
+        <w:sz w:val="20"/>
+      </w:rPr>
+    </w:lvl>
+    <w:lvl w:ilvl="2" w:tentative="1">
+      <w:start w:val="1"/>
+      <w:numFmt w:val="bullet"/>
+      <w:lvlText w:val=""/>
+      <w:lvlJc w:val="left"/>
+      <w:pPr>
+        <w:tabs>
+          <w:tab w:val="num" w:pos="2160"/>
+        </w:tabs>
+        <w:ind w:left="2160" w:hanging="360"/>
+      </w:pPr>
+      <w:rPr>
+        <w:rFonts w:ascii="Wingdings" w:hAnsi="Wingdings" w:hint="default"/>
+        <w:sz w:val="20"/>
+      </w:rPr>
+    </w:lvl>
+    <w:lvl w:ilvl="3" w:tentative="1">
+      <w:start w:val="1"/>
+      <w:numFmt w:val="bullet"/>
+      <w:lvlText w:val=""/>
+      <w:lvlJc w:val="left"/>
+      <w:pPr>
+        <w:tabs>
+          <w:tab w:val="num" w:pos="2880"/>
+        </w:tabs>
+        <w:ind w:left="2880" w:hanging="360"/>
+      </w:pPr>
+      <w:rPr>
+        <w:rFonts w:ascii="Wingdings" w:hAnsi="Wingdings" w:hint="default"/>
+        <w:sz w:val="20"/>
+      </w:rPr>
+    </w:lvl>
+    <w:lvl w:ilvl="4" w:tentative="1">
+      <w:start w:val="1"/>
+      <w:numFmt w:val="bullet"/>
+      <w:lvlText w:val=""/>
+      <w:lvlJc w:val="left"/>
+      <w:pPr>
+        <w:tabs>
+          <w:tab w:val="num" w:pos="3600"/>
+        </w:tabs>
+        <w:ind w:left="3600" w:hanging="360"/>
+      </w:pPr>
+      <w:rPr>
+        <w:rFonts w:ascii="Wingdings" w:hAnsi="Wingdings" w:hint="default"/>
+        <w:sz w:val="20"/>
+      </w:rPr>
+    </w:lvl>
+    <w:lvl w:ilvl="5" w:tentative="1">
+      <w:start w:val="1"/>
+      <w:numFmt w:val="bullet"/>
+      <w:lvlText w:val=""/>
+      <w:lvlJc w:val="left"/>
+      <w:pPr>
+        <w:tabs>
+          <w:tab w:val="num" w:pos="4320"/>
+        </w:tabs>
+        <w:ind w:left="4320" w:hanging="360"/>
+      </w:pPr>
+      <w:rPr>
+        <w:rFonts w:ascii="Wingdings" w:hAnsi="Wingdings" w:hint="default"/>
+        <w:sz w:val="20"/>
+      </w:rPr>
+    </w:lvl>
+    <w:lvl w:ilvl="6" w:tentative="1">
+      <w:start w:val="1"/>
+      <w:numFmt w:val="bullet"/>
+      <w:lvlText w:val=""/>
+      <w:lvlJc w:val="left"/>
+      <w:pPr>
+        <w:tabs>
+          <w:tab w:val="num" w:pos="5040"/>
+        </w:tabs>
+        <w:ind w:left="5040" w:hanging="360"/>
+      </w:pPr>
+      <w:rPr>
+        <w:rFonts w:ascii="Wingdings" w:hAnsi="Wingdings" w:hint="default"/>
+        <w:sz w:val="20"/>
+      </w:rPr>
+    </w:lvl>
+    <w:lvl w:ilvl="7" w:tentative="1">
+      <w:start w:val="1"/>
+      <w:numFmt w:val="bullet"/>
+      <w:lvlText w:val=""/>
+      <w:lvlJc w:val="left"/>
+      <w:pPr>
+        <w:tabs>
+          <w:tab w:val="num" w:pos="5760"/>
+        </w:tabs>
+        <w:ind w:left="5760" w:hanging="360"/>
+      </w:pPr>
+      <w:rPr>
+        <w:rFonts w:ascii="Wingdings" w:hAnsi="Wingdings" w:hint="default"/>
+        <w:sz w:val="20"/>
+      </w:rPr>
+    </w:lvl>
+    <w:lvl w:ilvl="8" w:tentative="1">
+      <w:start w:val="1"/>
+      <w:numFmt w:val="bullet"/>
+      <w:lvlText w:val=""/>
+      <w:lvlJc w:val="left"/>
+      <w:pPr>
+        <w:tabs>
+          <w:tab w:val="num" w:pos="6480"/>
+        </w:tabs>
+        <w:ind w:left="6480" w:hanging="360"/>
+      </w:pPr>
+      <w:rPr>
+        <w:rFonts w:ascii="Wingdings" w:hAnsi="Wingdings" w:hint="default"/>
+        <w:sz w:val="20"/>
+      </w:rPr>
+    </w:lvl>
+  </w:abstractNum>
   <w:num w:numId="1" w16cid:durableId="12876757">
-    <w:abstractNumId w:val="2"/>
+    <w:abstractNumId w:val="4"/>
   </w:num>
   <w:num w:numId="2" w16cid:durableId="1311058838">
-    <w:abstractNumId w:val="1"/>
+    <w:abstractNumId w:val="2"/>
   </w:num>
   <w:num w:numId="3" w16cid:durableId="938221880">
     <w:abstractNumId w:val="0"/>
+  </w:num>
+  <w:num w:numId="4" w16cid:durableId="1887520144">
+    <w:abstractNumId w:val="3"/>
+  </w:num>
+  <w:num w:numId="5" w16cid:durableId="818350526">
+    <w:abstractNumId w:val="1"/>
+  </w:num>
+  <w:num w:numId="6" w16cid:durableId="1964724826">
+    <w:abstractNumId w:val="5"/>
   </w:num>
 </w:numbering>
 </file>
@@ -5966,6 +7978,27 @@
     <w:name w:val="Normal"/>
     <w:qFormat/>
   </w:style>
+  <w:style w:type="paragraph" w:styleId="Ttulo1">
+    <w:name w:val="heading 1"/>
+    <w:basedOn w:val="Normal"/>
+    <w:next w:val="Normal"/>
+    <w:link w:val="Ttulo1Car"/>
+    <w:uiPriority w:val="9"/>
+    <w:qFormat/>
+    <w:rsid w:val="00E52609"/>
+    <w:pPr>
+      <w:keepNext/>
+      <w:keepLines/>
+      <w:spacing w:before="240" w:after="0"/>
+      <w:outlineLvl w:val="0"/>
+    </w:pPr>
+    <w:rPr>
+      <w:rFonts w:asciiTheme="majorHAnsi" w:eastAsiaTheme="majorEastAsia" w:hAnsiTheme="majorHAnsi" w:cstheme="majorBidi"/>
+      <w:color w:val="2F5496" w:themeColor="accent1" w:themeShade="BF"/>
+      <w:sz w:val="32"/>
+      <w:szCs w:val="32"/>
+    </w:rPr>
+  </w:style>
   <w:style w:type="paragraph" w:styleId="Ttulo2">
     <w:name w:val="heading 2"/>
     <w:basedOn w:val="Normal"/>
@@ -5988,10 +8021,31 @@
       <w:szCs w:val="26"/>
     </w:rPr>
   </w:style>
+  <w:style w:type="paragraph" w:styleId="Ttulo3">
+    <w:name w:val="heading 3"/>
+    <w:basedOn w:val="Normal"/>
+    <w:next w:val="Normal"/>
+    <w:link w:val="Ttulo3Car"/>
+    <w:uiPriority w:val="9"/>
+    <w:unhideWhenUsed/>
+    <w:qFormat/>
+    <w:rsid w:val="00580F01"/>
+    <w:pPr>
+      <w:keepNext/>
+      <w:keepLines/>
+      <w:spacing w:before="40" w:after="0"/>
+      <w:outlineLvl w:val="2"/>
+    </w:pPr>
+    <w:rPr>
+      <w:rFonts w:asciiTheme="majorHAnsi" w:eastAsiaTheme="majorEastAsia" w:hAnsiTheme="majorHAnsi" w:cstheme="majorBidi"/>
+      <w:color w:val="1F3763" w:themeColor="accent1" w:themeShade="7F"/>
+      <w:sz w:val="24"/>
+      <w:szCs w:val="24"/>
+    </w:rPr>
+  </w:style>
   <w:style w:type="character" w:default="1" w:styleId="Fuentedeprrafopredeter">
     <w:name w:val="Default Paragraph Font"/>
     <w:uiPriority w:val="1"/>
-    <w:semiHidden/>
     <w:unhideWhenUsed/>
   </w:style>
   <w:style w:type="table" w:default="1" w:styleId="Tablanormal">
@@ -6037,6 +8091,32 @@
       <w:color w:val="2F5496" w:themeColor="accent1" w:themeShade="BF"/>
       <w:sz w:val="26"/>
       <w:szCs w:val="26"/>
+    </w:rPr>
+  </w:style>
+  <w:style w:type="character" w:customStyle="1" w:styleId="Ttulo3Car">
+    <w:name w:val="Título 3 Car"/>
+    <w:basedOn w:val="Fuentedeprrafopredeter"/>
+    <w:link w:val="Ttulo3"/>
+    <w:uiPriority w:val="9"/>
+    <w:rsid w:val="00580F01"/>
+    <w:rPr>
+      <w:rFonts w:asciiTheme="majorHAnsi" w:eastAsiaTheme="majorEastAsia" w:hAnsiTheme="majorHAnsi" w:cstheme="majorBidi"/>
+      <w:color w:val="1F3763" w:themeColor="accent1" w:themeShade="7F"/>
+      <w:sz w:val="24"/>
+      <w:szCs w:val="24"/>
+    </w:rPr>
+  </w:style>
+  <w:style w:type="character" w:customStyle="1" w:styleId="Ttulo1Car">
+    <w:name w:val="Título 1 Car"/>
+    <w:basedOn w:val="Fuentedeprrafopredeter"/>
+    <w:link w:val="Ttulo1"/>
+    <w:uiPriority w:val="9"/>
+    <w:rsid w:val="00E52609"/>
+    <w:rPr>
+      <w:rFonts w:asciiTheme="majorHAnsi" w:eastAsiaTheme="majorEastAsia" w:hAnsiTheme="majorHAnsi" w:cstheme="majorBidi"/>
+      <w:color w:val="2F5496" w:themeColor="accent1" w:themeShade="BF"/>
+      <w:sz w:val="32"/>
+      <w:szCs w:val="32"/>
     </w:rPr>
   </w:style>
 </w:styles>

</xml_diff>